<commit_message>
Fix and change - se modificaron los formatos y se corrigio el error de fecha en detalle del caso
</commit_message>
<xml_diff>
--- a/src/assets/formatos/F1-011 OFICIO SOLICITUD A POLICIA MINISTERIAL.docx
+++ b/src/assets/formatos/F1-011 OFICIO SOLICITUD A POLICIA MINISTERIAL.docx
@@ -21,6 +21,13 @@
       <w:pPr>
         <w:ind w:left="4536"/>
         <w:jc w:val="both"/>
+        <w:rPr>
+          <w:rFonts w:ascii="Arial" w:hAnsi="Arial" w:cs="Arial"/>
+          <w:b/>
+          <w:sz w:val="20"/>
+          <w:szCs w:val="20"/>
+          <w:lang w:val="es-ES"/>
+        </w:rPr>
       </w:pPr>
       <w:r>
         <w:rPr>
@@ -38,7 +45,15 @@
           <w:szCs w:val="20"/>
           <w:lang w:val="es-ES"/>
         </w:rPr>
-        <w:t xml:space="preserve"> {</w:t>
+        <w:t xml:space="preserve"> </w:t>
+      </w:r>
+      <w:r>
+        <w:rPr>
+          <w:sz w:val="20"/>
+          <w:szCs w:val="20"/>
+          <w:lang w:val="es-ES"/>
+        </w:rPr>
+        <w:t>{</w:t>
       </w:r>
       <w:proofErr w:type="spellStart"/>
       <w:r>
@@ -54,7 +69,6 @@
       <w:r>
         <w:rPr>
           <w:rFonts w:ascii="Arial" w:hAnsi="Arial" w:cs="Arial"/>
-          <w:b/>
           <w:sz w:val="20"/>
           <w:szCs w:val="20"/>
           <w:lang w:val="es-ES"/>
@@ -66,6 +80,13 @@
       <w:pPr>
         <w:ind w:left="4536"/>
         <w:jc w:val="both"/>
+        <w:rPr>
+          <w:rFonts w:ascii="Arial" w:hAnsi="Arial" w:cs="Arial"/>
+          <w:b/>
+          <w:sz w:val="20"/>
+          <w:szCs w:val="20"/>
+          <w:lang w:val="es-ES"/>
+        </w:rPr>
       </w:pPr>
       <w:r>
         <w:rPr>
@@ -83,7 +104,15 @@
           <w:szCs w:val="20"/>
           <w:lang w:val="es-ES"/>
         </w:rPr>
-        <w:t xml:space="preserve"> {</w:t>
+        <w:t xml:space="preserve"> </w:t>
+      </w:r>
+      <w:r>
+        <w:rPr>
+          <w:sz w:val="20"/>
+          <w:szCs w:val="20"/>
+          <w:lang w:val="es-ES"/>
+        </w:rPr>
+        <w:t>{</w:t>
       </w:r>
       <w:r>
         <w:rPr>
@@ -97,12 +126,11 @@
       </w:r>
       <w:r>
         <w:rPr>
-          <w:rFonts w:ascii="Arial" w:hAnsi="Arial" w:cs="Arial"/>
-          <w:b/>
+          <w:rFonts w:ascii="Arial" w:hAnsi="Arial"/>
           <w:spacing w:val="-2"/>
           <w:sz w:val="20"/>
           <w:szCs w:val="20"/>
-          <w:lang w:val="es-ES"/>
+          <w:lang w:val="es-MX"/>
         </w:rPr>
         <w:t>}</w:t>
       </w:r>
@@ -111,16 +139,53 @@
       <w:pPr>
         <w:ind w:left="4536" w:right="4"/>
         <w:jc w:val="both"/>
-      </w:pPr>
-      <w:r>
-        <w:rPr>
-          <w:rFonts w:ascii="Arial" w:hAnsi="Arial" w:cs="Arial"/>
-          <w:b/>
-          <w:sz w:val="20"/>
-          <w:szCs w:val="20"/>
-          <w:lang w:val="es-ES"/>
-        </w:rPr>
-        <w:t>HECHO DELICTIVO: {</w:t>
+        <w:rPr>
+          <w:rFonts w:ascii="Arial" w:hAnsi="Arial" w:cs="Arial"/>
+          <w:b/>
+          <w:sz w:val="20"/>
+          <w:szCs w:val="20"/>
+          <w:lang w:val="es-ES"/>
+        </w:rPr>
+      </w:pPr>
+      <w:r>
+        <w:rPr>
+          <w:rFonts w:ascii="Arial" w:hAnsi="Arial" w:cs="Arial"/>
+          <w:b/>
+          <w:sz w:val="20"/>
+          <w:szCs w:val="20"/>
+          <w:lang w:val="es-ES"/>
+        </w:rPr>
+        <w:t xml:space="preserve">HECHO </w:t>
+      </w:r>
+      <w:r>
+        <w:rPr>
+          <w:rFonts w:ascii="Arial" w:hAnsi="Arial" w:cs="Arial"/>
+          <w:b/>
+          <w:sz w:val="20"/>
+          <w:szCs w:val="20"/>
+          <w:lang w:val="es-ES"/>
+        </w:rPr>
+        <w:t>DELICTIVO:</w:t>
+      </w:r>
+      <w:r>
+        <w:rPr>
+          <w:rFonts w:ascii="Arial" w:hAnsi="Arial" w:cs="Arial"/>
+          <w:b/>
+          <w:sz w:val="20"/>
+          <w:szCs w:val="20"/>
+          <w:lang w:val="es-ES"/>
+        </w:rPr>
+        <w:t xml:space="preserve"> </w:t>
+      </w:r>
+      <w:r>
+        <w:rPr>
+          <w:rFonts w:ascii="Arial" w:hAnsi="Arial" w:cs="Arial"/>
+          <w:b/>
+          <w:sz w:val="20"/>
+          <w:szCs w:val="20"/>
+          <w:lang w:val="es-ES"/>
+        </w:rPr>
+        <w:t>{</w:t>
       </w:r>
       <w:r>
         <w:rPr>
@@ -134,12 +199,11 @@
       </w:r>
       <w:r>
         <w:rPr>
-          <w:rFonts w:ascii="Arial" w:hAnsi="Arial" w:cs="Arial"/>
-          <w:b/>
+          <w:rFonts w:ascii="Arial" w:hAnsi="Arial"/>
           <w:spacing w:val="-2"/>
           <w:sz w:val="20"/>
           <w:szCs w:val="20"/>
-          <w:lang w:val="es-ES"/>
+          <w:lang w:val="es-MX"/>
         </w:rPr>
         <w:t>}</w:t>
       </w:r>
@@ -148,24 +212,69 @@
       <w:pPr>
         <w:ind w:left="4536"/>
         <w:jc w:val="both"/>
-      </w:pPr>
-      <w:r>
-        <w:rPr>
-          <w:rFonts w:ascii="Arial" w:hAnsi="Arial" w:cs="Arial"/>
-          <w:b/>
-          <w:sz w:val="20"/>
-          <w:szCs w:val="20"/>
-          <w:lang w:val="es-ES"/>
-        </w:rPr>
-        <w:t>VÍCTIMAS:</w:t>
-      </w:r>
-      <w:r>
-        <w:rPr>
-          <w:sz w:val="20"/>
-          <w:szCs w:val="20"/>
-          <w:lang w:val="es-ES"/>
-        </w:rPr>
-        <w:t xml:space="preserve"> {</w:t>
+        <w:rPr>
+          <w:rFonts w:ascii="Arial" w:hAnsi="Arial" w:cs="Arial"/>
+          <w:b/>
+          <w:sz w:val="20"/>
+          <w:szCs w:val="20"/>
+          <w:lang w:val="es-ES"/>
+        </w:rPr>
+      </w:pPr>
+      <w:r>
+        <w:rPr>
+          <w:rFonts w:ascii="Arial" w:hAnsi="Arial" w:cs="Arial"/>
+          <w:b/>
+          <w:sz w:val="20"/>
+          <w:szCs w:val="20"/>
+          <w:lang w:val="es-ES"/>
+        </w:rPr>
+        <w:t>VÍ</w:t>
+      </w:r>
+      <w:r>
+        <w:rPr>
+          <w:rFonts w:ascii="Arial" w:hAnsi="Arial" w:cs="Arial"/>
+          <w:b/>
+          <w:sz w:val="20"/>
+          <w:szCs w:val="20"/>
+          <w:lang w:val="es-ES"/>
+        </w:rPr>
+        <w:t>CTIMA</w:t>
+      </w:r>
+      <w:r>
+        <w:rPr>
+          <w:rFonts w:ascii="Arial" w:hAnsi="Arial" w:cs="Arial"/>
+          <w:b/>
+          <w:sz w:val="20"/>
+          <w:szCs w:val="20"/>
+          <w:lang w:val="es-ES"/>
+        </w:rPr>
+        <w:t>S</w:t>
+      </w:r>
+      <w:r>
+        <w:rPr>
+          <w:rFonts w:ascii="Arial" w:hAnsi="Arial" w:cs="Arial"/>
+          <w:b/>
+          <w:sz w:val="20"/>
+          <w:szCs w:val="20"/>
+          <w:lang w:val="es-ES"/>
+        </w:rPr>
+        <w:t>:</w:t>
+      </w:r>
+      <w:r>
+        <w:rPr>
+          <w:sz w:val="20"/>
+          <w:szCs w:val="20"/>
+          <w:lang w:val="es-ES"/>
+        </w:rPr>
+        <w:t xml:space="preserve"> </w:t>
+      </w:r>
+      <w:r>
+        <w:rPr>
+          <w:sz w:val="20"/>
+          <w:szCs w:val="20"/>
+          <w:lang w:val="es-ES"/>
+        </w:rPr>
+        <w:t>{</w:t>
       </w:r>
       <w:r>
         <w:rPr>
@@ -179,12 +288,11 @@
       </w:r>
       <w:r>
         <w:rPr>
-          <w:rFonts w:ascii="Arial" w:hAnsi="Arial" w:cs="Arial"/>
-          <w:b/>
+          <w:rFonts w:ascii="Arial" w:hAnsi="Arial"/>
           <w:spacing w:val="-2"/>
           <w:sz w:val="20"/>
           <w:szCs w:val="20"/>
-          <w:lang w:val="es-ES"/>
+          <w:lang w:val="es-MX"/>
         </w:rPr>
         <w:t>}</w:t>
       </w:r>
@@ -193,24 +301,59 @@
       <w:pPr>
         <w:ind w:left="4536"/>
         <w:jc w:val="both"/>
-      </w:pPr>
-      <w:r>
-        <w:rPr>
-          <w:rFonts w:ascii="Arial" w:hAnsi="Arial" w:cs="Arial"/>
-          <w:b/>
-          <w:sz w:val="20"/>
-          <w:szCs w:val="20"/>
-          <w:lang w:val="es-ES"/>
-        </w:rPr>
-        <w:t>IMPUTADOS:</w:t>
-      </w:r>
-      <w:r>
-        <w:rPr>
-          <w:sz w:val="20"/>
-          <w:szCs w:val="20"/>
-          <w:lang w:val="es-ES"/>
-        </w:rPr>
-        <w:t xml:space="preserve"> {</w:t>
+        <w:rPr>
+          <w:rFonts w:ascii="Arial" w:hAnsi="Arial" w:cs="Arial"/>
+          <w:b/>
+          <w:sz w:val="20"/>
+          <w:szCs w:val="20"/>
+          <w:lang w:val="es-ES"/>
+        </w:rPr>
+      </w:pPr>
+      <w:r>
+        <w:rPr>
+          <w:rFonts w:ascii="Arial" w:hAnsi="Arial" w:cs="Arial"/>
+          <w:b/>
+          <w:sz w:val="20"/>
+          <w:szCs w:val="20"/>
+          <w:lang w:val="es-ES"/>
+        </w:rPr>
+        <w:t>IMPUTADO</w:t>
+      </w:r>
+      <w:r>
+        <w:rPr>
+          <w:rFonts w:ascii="Arial" w:hAnsi="Arial" w:cs="Arial"/>
+          <w:b/>
+          <w:sz w:val="20"/>
+          <w:szCs w:val="20"/>
+          <w:lang w:val="es-ES"/>
+        </w:rPr>
+        <w:t>S</w:t>
+      </w:r>
+      <w:r>
+        <w:rPr>
+          <w:rFonts w:ascii="Arial" w:hAnsi="Arial" w:cs="Arial"/>
+          <w:b/>
+          <w:sz w:val="20"/>
+          <w:szCs w:val="20"/>
+          <w:lang w:val="es-ES"/>
+        </w:rPr>
+        <w:t>:</w:t>
+      </w:r>
+      <w:r>
+        <w:rPr>
+          <w:sz w:val="20"/>
+          <w:szCs w:val="20"/>
+          <w:lang w:val="es-ES"/>
+        </w:rPr>
+        <w:t xml:space="preserve"> </w:t>
+      </w:r>
+      <w:r>
+        <w:rPr>
+          <w:sz w:val="20"/>
+          <w:szCs w:val="20"/>
+          <w:lang w:val="es-ES"/>
+        </w:rPr>
+        <w:t>{</w:t>
       </w:r>
       <w:r>
         <w:rPr>
@@ -225,11 +368,10 @@
       <w:r>
         <w:rPr>
           <w:rFonts w:ascii="Arial" w:eastAsia="Arial" w:hAnsi="Arial" w:cs="Arial"/>
-          <w:b/>
           <w:spacing w:val="-2"/>
           <w:sz w:val="20"/>
           <w:szCs w:val="20"/>
-          <w:lang w:val="es-ES"/>
+          <w:lang w:val="es-MX"/>
         </w:rPr>
         <w:t>}</w:t>
       </w:r>
@@ -251,16 +393,43 @@
       <w:pPr>
         <w:ind w:left="4536"/>
         <w:jc w:val="both"/>
-      </w:pPr>
-      <w:r>
-        <w:rPr>
-          <w:rFonts w:ascii="Arial" w:hAnsi="Arial" w:cs="Arial"/>
-          <w:b/>
-          <w:sz w:val="20"/>
-          <w:szCs w:val="20"/>
-          <w:lang w:val="es-ES"/>
-        </w:rPr>
-        <w:t>OFICIO: {</w:t>
+        <w:rPr>
+          <w:rFonts w:ascii="Arial" w:hAnsi="Arial" w:cs="Arial"/>
+          <w:b/>
+          <w:sz w:val="20"/>
+          <w:szCs w:val="20"/>
+          <w:lang w:val="es-ES"/>
+        </w:rPr>
+      </w:pPr>
+      <w:r>
+        <w:rPr>
+          <w:rFonts w:ascii="Arial" w:hAnsi="Arial" w:cs="Arial"/>
+          <w:b/>
+          <w:sz w:val="20"/>
+          <w:szCs w:val="20"/>
+          <w:lang w:val="es-ES"/>
+        </w:rPr>
+        <w:t>OFICIO:</w:t>
+      </w:r>
+      <w:r>
+        <w:rPr>
+          <w:rFonts w:ascii="Arial" w:hAnsi="Arial" w:cs="Arial"/>
+          <w:b/>
+          <w:sz w:val="20"/>
+          <w:szCs w:val="20"/>
+          <w:lang w:val="es-ES"/>
+        </w:rPr>
+        <w:t xml:space="preserve"> </w:t>
+      </w:r>
+      <w:r>
+        <w:rPr>
+          <w:rFonts w:ascii="Arial" w:hAnsi="Arial" w:cs="Arial"/>
+          <w:b/>
+          <w:sz w:val="20"/>
+          <w:szCs w:val="20"/>
+          <w:lang w:val="es-ES"/>
+        </w:rPr>
+        <w:t>{</w:t>
       </w:r>
       <w:r>
         <w:rPr>
@@ -273,11 +442,10 @@
       </w:r>
       <w:r>
         <w:rPr>
-          <w:rFonts w:ascii="Arial" w:hAnsi="Arial" w:cs="Arial"/>
-          <w:b/>
-          <w:sz w:val="20"/>
-          <w:szCs w:val="20"/>
-          <w:lang w:val="es-ES"/>
+          <w:rFonts w:ascii="Arial" w:hAnsi="Arial"/>
+          <w:sz w:val="20"/>
+          <w:szCs w:val="20"/>
+          <w:lang w:val="es-MX"/>
         </w:rPr>
         <w:t>}</w:t>
       </w:r>
@@ -335,7 +503,27 @@
           <w:szCs w:val="20"/>
           <w:lang w:val="es-ES"/>
         </w:rPr>
-        <w:t>}, {</w:t>
+        <w:t>}</w:t>
+      </w:r>
+      <w:r>
+        <w:rPr>
+          <w:rFonts w:ascii="Arial" w:hAnsi="Arial" w:cs="Arial"/>
+          <w:b/>
+          <w:sz w:val="20"/>
+          <w:szCs w:val="20"/>
+          <w:lang w:val="es-ES"/>
+        </w:rPr>
+        <w:t xml:space="preserve">, </w:t>
+      </w:r>
+      <w:r>
+        <w:rPr>
+          <w:rFonts w:ascii="Arial" w:hAnsi="Arial" w:cs="Arial"/>
+          <w:b/>
+          <w:sz w:val="20"/>
+          <w:szCs w:val="20"/>
+          <w:lang w:val="es-ES"/>
+        </w:rPr>
+        <w:t>{</w:t>
       </w:r>
       <w:proofErr w:type="spellStart"/>
       <w:r>
@@ -357,7 +545,37 @@
           <w:szCs w:val="20"/>
           <w:lang w:val="es-ES"/>
         </w:rPr>
-        <w:t>} a {</w:t>
+        <w:t>}</w:t>
+      </w:r>
+      <w:r>
+        <w:rPr>
+          <w:rFonts w:ascii="Arial" w:hAnsi="Arial" w:cs="Arial"/>
+          <w:b/>
+          <w:sz w:val="20"/>
+          <w:szCs w:val="20"/>
+          <w:lang w:val="es-ES"/>
+        </w:rPr>
+        <w:t xml:space="preserve"> </w:t>
+      </w:r>
+      <w:r>
+        <w:rPr>
+          <w:rFonts w:ascii="Arial" w:hAnsi="Arial" w:cs="Arial"/>
+          <w:b/>
+          <w:sz w:val="20"/>
+          <w:szCs w:val="20"/>
+          <w:lang w:val="es-ES"/>
+        </w:rPr>
+        <w:t xml:space="preserve">a </w:t>
+      </w:r>
+      <w:r>
+        <w:rPr>
+          <w:rFonts w:ascii="Arial" w:hAnsi="Arial" w:cs="Arial"/>
+          <w:b/>
+          <w:sz w:val="20"/>
+          <w:szCs w:val="20"/>
+          <w:lang w:val="es-ES"/>
+        </w:rPr>
+        <w:t>{</w:t>
       </w:r>
       <w:proofErr w:type="spellStart"/>
       <w:r>
@@ -379,7 +597,37 @@
           <w:szCs w:val="20"/>
           <w:lang w:val="es-ES"/>
         </w:rPr>
-        <w:t>} de {</w:t>
+        <w:t>}</w:t>
+      </w:r>
+      <w:r>
+        <w:rPr>
+          <w:rFonts w:ascii="Arial" w:hAnsi="Arial" w:cs="Arial"/>
+          <w:b/>
+          <w:sz w:val="20"/>
+          <w:szCs w:val="20"/>
+          <w:lang w:val="es-ES"/>
+        </w:rPr>
+        <w:t xml:space="preserve"> </w:t>
+      </w:r>
+      <w:r>
+        <w:rPr>
+          <w:rFonts w:ascii="Arial" w:hAnsi="Arial" w:cs="Arial"/>
+          <w:b/>
+          <w:sz w:val="20"/>
+          <w:szCs w:val="20"/>
+          <w:lang w:val="es-ES"/>
+        </w:rPr>
+        <w:t xml:space="preserve">de </w:t>
+      </w:r>
+      <w:r>
+        <w:rPr>
+          <w:rFonts w:ascii="Arial" w:hAnsi="Arial" w:cs="Arial"/>
+          <w:b/>
+          <w:sz w:val="20"/>
+          <w:szCs w:val="20"/>
+          <w:lang w:val="es-ES"/>
+        </w:rPr>
+        <w:t>{</w:t>
       </w:r>
       <w:proofErr w:type="spellStart"/>
       <w:r>
@@ -401,7 +649,37 @@
           <w:szCs w:val="20"/>
           <w:lang w:val="es-ES"/>
         </w:rPr>
-        <w:t>} del {</w:t>
+        <w:t>}</w:t>
+      </w:r>
+      <w:r>
+        <w:rPr>
+          <w:rFonts w:ascii="Arial" w:hAnsi="Arial" w:cs="Arial"/>
+          <w:b/>
+          <w:sz w:val="20"/>
+          <w:szCs w:val="20"/>
+          <w:lang w:val="es-ES"/>
+        </w:rPr>
+        <w:t xml:space="preserve"> </w:t>
+      </w:r>
+      <w:r>
+        <w:rPr>
+          <w:rFonts w:ascii="Arial" w:hAnsi="Arial" w:cs="Arial"/>
+          <w:b/>
+          <w:sz w:val="20"/>
+          <w:szCs w:val="20"/>
+          <w:lang w:val="es-ES"/>
+        </w:rPr>
+        <w:t xml:space="preserve">del </w:t>
+      </w:r>
+      <w:r>
+        <w:rPr>
+          <w:rFonts w:ascii="Arial" w:hAnsi="Arial" w:cs="Arial"/>
+          <w:b/>
+          <w:sz w:val="20"/>
+          <w:szCs w:val="20"/>
+          <w:lang w:val="es-ES"/>
+        </w:rPr>
+        <w:t>{</w:t>
       </w:r>
       <w:proofErr w:type="spellStart"/>
       <w:r>
@@ -423,7 +701,17 @@
           <w:szCs w:val="20"/>
           <w:lang w:val="es-ES"/>
         </w:rPr>
-        <w:t>}.</w:t>
+        <w:t>}</w:t>
+      </w:r>
+      <w:r>
+        <w:rPr>
+          <w:rFonts w:ascii="Arial" w:hAnsi="Arial" w:cs="Arial"/>
+          <w:b/>
+          <w:sz w:val="20"/>
+          <w:szCs w:val="20"/>
+          <w:lang w:val="es-ES"/>
+        </w:rPr>
+        <w:t>.</w:t>
       </w:r>
     </w:p>
     <w:p>
@@ -457,7 +745,27 @@
           <w:szCs w:val="20"/>
           <w:lang w:val="es-MX"/>
         </w:rPr>
-        <w:t>ASUNTO: SE SOLICITA INVESTIGACIÓN.</w:t>
+        <w:t xml:space="preserve">ASUNTO: </w:t>
+      </w:r>
+      <w:r>
+        <w:rPr>
+          <w:rFonts w:ascii="Arial" w:hAnsi="Arial" w:cs="Arial"/>
+          <w:b/>
+          <w:sz w:val="20"/>
+          <w:szCs w:val="20"/>
+          <w:lang w:val="es-MX"/>
+        </w:rPr>
+        <w:t>SE SOLICITA INVESTIGACIÓN</w:t>
+      </w:r>
+      <w:r>
+        <w:rPr>
+          <w:rFonts w:ascii="Arial" w:hAnsi="Arial" w:cs="Arial"/>
+          <w:b/>
+          <w:sz w:val="20"/>
+          <w:szCs w:val="20"/>
+          <w:lang w:val="es-MX"/>
+        </w:rPr>
+        <w:t>.</w:t>
       </w:r>
     </w:p>
     <w:p>
@@ -491,17 +799,17 @@
           <w:szCs w:val="20"/>
           <w:lang w:val="es-ES"/>
         </w:rPr>
-        <w:t xml:space="preserve">COORDINADOR GENERAL DE LA POLICÍA DE </w:t>
-      </w:r>
-      <w:r>
-        <w:rPr>
-          <w:rFonts w:ascii="Arial" w:hAnsi="Arial" w:cs="Arial"/>
-          <w:b/>
-          <w:sz w:val="20"/>
-          <w:szCs w:val="20"/>
-          <w:lang w:val="es-ES"/>
-        </w:rPr>
-        <w:t>INVESTIGACIÓN.</w:t>
+        <w:t>COORDINADOR GENERAL DE LA POLICÍA DE INVESTIGACIÓN</w:t>
+      </w:r>
+      <w:r>
+        <w:rPr>
+          <w:rFonts w:ascii="Arial" w:hAnsi="Arial" w:cs="Arial"/>
+          <w:b/>
+          <w:sz w:val="20"/>
+          <w:szCs w:val="20"/>
+          <w:lang w:val="es-ES"/>
+        </w:rPr>
+        <w:t>.</w:t>
       </w:r>
     </w:p>
     <w:p>
@@ -523,7 +831,27 @@
           <w:szCs w:val="20"/>
           <w:lang w:val="es-ES"/>
         </w:rPr>
-        <w:t>DE LA FISCALIA GENERAL DE JUSTICIA DEL ESTADO DE MÉXICO.</w:t>
+        <w:t>DE LA FISCALIA GENERAL D</w:t>
+      </w:r>
+      <w:r>
+        <w:rPr>
+          <w:rFonts w:ascii="Arial" w:hAnsi="Arial" w:cs="Arial"/>
+          <w:b/>
+          <w:sz w:val="20"/>
+          <w:szCs w:val="20"/>
+          <w:lang w:val="es-ES"/>
+        </w:rPr>
+        <w:t>E JUSTICIA DEL ESTADO DE MÉXICO</w:t>
+      </w:r>
+      <w:r>
+        <w:rPr>
+          <w:rFonts w:ascii="Arial" w:hAnsi="Arial" w:cs="Arial"/>
+          <w:b/>
+          <w:sz w:val="20"/>
+          <w:szCs w:val="20"/>
+          <w:lang w:val="es-ES"/>
+        </w:rPr>
+        <w:t>.</w:t>
       </w:r>
     </w:p>
     <w:p>
@@ -545,7 +873,17 @@
           <w:szCs w:val="20"/>
           <w:lang w:val="es-ES"/>
         </w:rPr>
-        <w:t>P R E S E N T E:</w:t>
+        <w:t>P R E S E N T E</w:t>
+      </w:r>
+      <w:r>
+        <w:rPr>
+          <w:rFonts w:ascii="Arial" w:hAnsi="Arial" w:cs="Arial"/>
+          <w:b/>
+          <w:sz w:val="20"/>
+          <w:szCs w:val="20"/>
+          <w:lang w:val="es-ES"/>
+        </w:rPr>
+        <w:t>:</w:t>
       </w:r>
     </w:p>
     <w:p>
@@ -577,25 +915,7 @@
           <w:szCs w:val="20"/>
           <w:lang w:val="es-ES"/>
         </w:rPr>
-        <w:t xml:space="preserve">En cumplimiento a mi acuerdo dictado con esta fecha, dentro de la carpeta de investigación citada al rubro, con fundamento en lo establecido por el artículo 21 de la </w:t>
-      </w:r>
-      <w:r>
-        <w:rPr>
-          <w:rFonts w:ascii="Arial" w:hAnsi="Arial" w:cs="Arial"/>
-          <w:sz w:val="20"/>
-          <w:szCs w:val="20"/>
-          <w:lang w:val="es-ES"/>
-        </w:rPr>
-        <w:t xml:space="preserve">Constitución Política de los Estados Unidos Mexicanos; 127, 131, 132, 212, 214, 251 del Código Nacional de Procedimientos Penales; artículos 1, 3, 4, 5, 6, 10 fracción I, 34 apartado D fracción I, III y IV, de la Ley de la Fiscalía General de Justicia del </w:t>
-      </w:r>
-      <w:r>
-        <w:rPr>
-          <w:rFonts w:ascii="Arial" w:hAnsi="Arial" w:cs="Arial"/>
-          <w:sz w:val="20"/>
-          <w:szCs w:val="20"/>
-          <w:lang w:val="es-ES"/>
-        </w:rPr>
-        <w:t>Estado de México; solicito a Usted, ordene a quien corresponda realice las siguientes actuaciones de investigación:</w:t>
+        <w:t>En cumplimiento a mi acuerdo dictado con esta fecha, dentro de la carpeta de investigación citada al rubro, con fundamento en lo establecido por el artículo 21 de la Constitución Política de los Estados Unidos Mexicanos; 127, 131, 132, 212, 214, 251 del Código Nacional de Procedimientos Penales; artículos 1, 3, 4, 5, 6, 10 fracción I, 34 apartado D fracción I, III y IV, de la Ley de la Fiscalía General de Justicia del Estado de México; solicito a Usted, ordene a quien corresponda realice las siguientes actuaciones de investigación:</w:t>
       </w:r>
     </w:p>
     <w:p>
@@ -612,6 +932,12 @@
     <w:p>
       <w:pPr>
         <w:jc w:val="both"/>
+        <w:rPr>
+          <w:rFonts w:ascii="Arial" w:hAnsi="Arial" w:cs="Arial"/>
+          <w:sz w:val="20"/>
+          <w:szCs w:val="20"/>
+          <w:lang w:val="es-ES"/>
+        </w:rPr>
       </w:pPr>
       <w:r>
         <w:rPr>
@@ -656,8 +982,73 @@
     </w:p>
     <w:p>
       <w:pPr>
+        <w:pStyle w:val="Cuerpo"/>
+        <w:shd w:val="clear" w:color="auto" w:fill="FFFFFF"/>
+        <w:spacing w:after="0" w:line="240" w:lineRule="auto"/>
         <w:jc w:val="both"/>
         <w:rPr>
+          <w:sz w:val="20"/>
+          <w:szCs w:val="20"/>
+        </w:rPr>
+      </w:pPr>
+      <w:r>
+        <w:rPr>
+          <w:rStyle w:val="Ninguno"/>
+          <w:rFonts w:ascii="Arial" w:hAnsi="Arial"/>
+          <w:sz w:val="20"/>
+          <w:szCs w:val="20"/>
+          <w:lang w:val="es-ES"/>
+        </w:rPr>
+        <w:t xml:space="preserve">Asimismo, en caso de no dar cumplimiento a la solicitud formulada, se le aplicará una medida de apremio, de conformidad con lo dispuesto por el artículo 104 del Código Nacional de Procedimientos Penales y 34 apartado A fracción XVI de la Ley de la Fiscalía General de Justicia del Estado de </w:t>
+      </w:r>
+      <w:proofErr w:type="spellStart"/>
+      <w:r>
+        <w:rPr>
+          <w:rStyle w:val="Ninguno"/>
+          <w:rFonts w:ascii="Arial" w:hAnsi="Arial"/>
+          <w:sz w:val="20"/>
+          <w:szCs w:val="20"/>
+          <w:lang w:val="es-ES"/>
+        </w:rPr>
+        <w:t>Mé</w:t>
+      </w:r>
+      <w:r>
+        <w:rPr>
+          <w:rStyle w:val="Ninguno"/>
+          <w:rFonts w:ascii="Arial" w:hAnsi="Arial"/>
+          <w:sz w:val="20"/>
+          <w:szCs w:val="20"/>
+          <w:lang w:val="pt-PT"/>
+        </w:rPr>
+        <w:t>xico</w:t>
+      </w:r>
+      <w:proofErr w:type="spellEnd"/>
+      <w:r>
+        <w:rPr>
+          <w:rStyle w:val="Ninguno"/>
+          <w:rFonts w:ascii="Arial" w:hAnsi="Arial"/>
+          <w:sz w:val="20"/>
+          <w:szCs w:val="20"/>
+          <w:lang w:val="pt-PT"/>
+        </w:rPr>
+        <w:t>.</w:t>
+      </w:r>
+    </w:p>
+    <w:p>
+      <w:pPr>
+        <w:jc w:val="both"/>
+        <w:rPr>
+          <w:rFonts w:ascii="Arial" w:hAnsi="Arial" w:cs="Arial"/>
+          <w:sz w:val="20"/>
+          <w:szCs w:val="20"/>
+          <w:lang w:val="es-ES"/>
+        </w:rPr>
+      </w:pPr>
+    </w:p>
+    <w:p>
+      <w:pPr>
+        <w:jc w:val="both"/>
+        <w:rPr>
           <w:rFonts w:ascii="Arial" w:hAnsi="Arial" w:cs="Arial"/>
           <w:sz w:val="20"/>
           <w:szCs w:val="20"/>
@@ -778,6 +1169,13 @@
     <w:p>
       <w:pPr>
         <w:jc w:val="center"/>
+        <w:rPr>
+          <w:rFonts w:ascii="Arial" w:hAnsi="Arial" w:cs="Arial"/>
+          <w:b/>
+          <w:sz w:val="20"/>
+          <w:szCs w:val="20"/>
+          <w:lang w:val="es-ES"/>
+        </w:rPr>
       </w:pPr>
       <w:r>
         <w:rPr>
@@ -837,16 +1235,33 @@
     <w:p>
       <w:pPr>
         <w:jc w:val="center"/>
-      </w:pPr>
-      <w:r>
-        <w:rPr>
-          <w:rFonts w:ascii="Arial" w:hAnsi="Arial" w:cs="Arial"/>
-          <w:b/>
-          <w:sz w:val="20"/>
-          <w:szCs w:val="20"/>
-          <w:lang w:val="es-ES"/>
-        </w:rPr>
-        <w:t>ADSCRITO A {</w:t>
+        <w:rPr>
+          <w:rFonts w:ascii="Arial" w:hAnsi="Arial" w:cs="Arial"/>
+          <w:b/>
+          <w:sz w:val="20"/>
+          <w:szCs w:val="20"/>
+          <w:lang w:val="es-ES"/>
+        </w:rPr>
+      </w:pPr>
+      <w:r>
+        <w:rPr>
+          <w:rFonts w:ascii="Arial" w:hAnsi="Arial" w:cs="Arial"/>
+          <w:b/>
+          <w:sz w:val="20"/>
+          <w:szCs w:val="20"/>
+          <w:lang w:val="es-ES"/>
+        </w:rPr>
+        <w:t xml:space="preserve">ADSCRITO A </w:t>
+      </w:r>
+      <w:r>
+        <w:rPr>
+          <w:rFonts w:ascii="Arial" w:hAnsi="Arial" w:cs="Arial"/>
+          <w:b/>
+          <w:sz w:val="20"/>
+          <w:szCs w:val="20"/>
+          <w:lang w:val="es-ES"/>
+        </w:rPr>
+        <w:t>{</w:t>
       </w:r>
       <w:proofErr w:type="spellStart"/>
       <w:r>
@@ -874,15 +1289,25 @@
     <w:p>
       <w:pPr>
         <w:jc w:val="center"/>
+        <w:rPr>
+          <w:rFonts w:ascii="Arial" w:hAnsi="Arial" w:cs="Arial"/>
+          <w:b/>
+          <w:sz w:val="20"/>
+          <w:szCs w:val="20"/>
+          <w:lang w:val="es-ES"/>
+        </w:rPr>
       </w:pPr>
     </w:p>
     <w:sectPr>
-      <w:headerReference w:type="default" r:id="rId7"/>
-      <w:footerReference w:type="default" r:id="rId8"/>
+      <w:headerReference w:type="even" r:id="rId7"/>
+      <w:headerReference w:type="default" r:id="rId8"/>
+      <w:footerReference w:type="even" r:id="rId9"/>
+      <w:footerReference w:type="default" r:id="rId10"/>
+      <w:headerReference w:type="first" r:id="rId11"/>
+      <w:footerReference w:type="first" r:id="rId12"/>
       <w:pgSz w:w="12240" w:h="15840"/>
-      <w:pgMar w:top="57" w:right="1440" w:bottom="1440" w:left="1440" w:header="0" w:footer="709" w:gutter="0"/>
-      <w:cols w:space="720"/>
-      <w:formProt w:val="0"/>
+      <w:pgMar w:top="0" w:right="1440" w:bottom="1440" w:left="1440" w:header="0" w:footer="709" w:gutter="0"/>
+      <w:cols w:space="708"/>
       <w:docGrid w:linePitch="360"/>
     </w:sectPr>
   </w:body>
@@ -912,7 +1337,17 @@
 <w:ftr xmlns:wpc="http://schemas.microsoft.com/office/word/2010/wordprocessingCanvas" xmlns:mo="http://schemas.microsoft.com/office/mac/office/2008/main" xmlns:mc="http://schemas.openxmlformats.org/markup-compatibility/2006" xmlns:mv="urn:schemas-microsoft-com:mac:vml" xmlns:o="urn:schemas-microsoft-com:office:office" xmlns:r="http://schemas.openxmlformats.org/officeDocument/2006/relationships" xmlns:m="http://schemas.openxmlformats.org/officeDocument/2006/math" xmlns:v="urn:schemas-microsoft-com:vml" xmlns:wp14="http://schemas.microsoft.com/office/word/2010/wordprocessingDrawing" xmlns:wp="http://schemas.openxmlformats.org/drawingml/2006/wordprocessingDrawing" xmlns:w10="urn:schemas-microsoft-com:office:word" xmlns:w="http://schemas.openxmlformats.org/wordprocessingml/2006/main" xmlns:w14="http://schemas.microsoft.com/office/word/2010/wordml" xmlns:w15="http://schemas.microsoft.com/office/word/2012/wordml" xmlns:wpg="http://schemas.microsoft.com/office/word/2010/wordprocessingGroup" xmlns:wpi="http://schemas.microsoft.com/office/word/2010/wordprocessingInk" xmlns:wne="http://schemas.microsoft.com/office/word/2006/wordml" xmlns:wps="http://schemas.microsoft.com/office/word/2010/wordprocessingShape" mc:Ignorable="w14 w15 wp14">
   <w:p>
     <w:pPr>
-      <w:pStyle w:val="Piedepgina"/>
+      <w:pStyle w:val="Footer"/>
+    </w:pPr>
+  </w:p>
+</w:ftr>
+</file>
+
+<file path=word/footer2.xml><?xml version="1.0" encoding="utf-8"?>
+<w:ftr xmlns:wpc="http://schemas.microsoft.com/office/word/2010/wordprocessingCanvas" xmlns:mo="http://schemas.microsoft.com/office/mac/office/2008/main" xmlns:mc="http://schemas.openxmlformats.org/markup-compatibility/2006" xmlns:mv="urn:schemas-microsoft-com:mac:vml" xmlns:o="urn:schemas-microsoft-com:office:office" xmlns:r="http://schemas.openxmlformats.org/officeDocument/2006/relationships" xmlns:m="http://schemas.openxmlformats.org/officeDocument/2006/math" xmlns:v="urn:schemas-microsoft-com:vml" xmlns:wp14="http://schemas.microsoft.com/office/word/2010/wordprocessingDrawing" xmlns:wp="http://schemas.openxmlformats.org/drawingml/2006/wordprocessingDrawing" xmlns:w10="urn:schemas-microsoft-com:office:word" xmlns:w="http://schemas.openxmlformats.org/wordprocessingml/2006/main" xmlns:w14="http://schemas.microsoft.com/office/word/2010/wordml" xmlns:w15="http://schemas.microsoft.com/office/word/2012/wordml" xmlns:wpg="http://schemas.microsoft.com/office/word/2010/wordprocessingGroup" xmlns:wpi="http://schemas.microsoft.com/office/word/2010/wordprocessingInk" xmlns:wne="http://schemas.microsoft.com/office/word/2006/wordml" xmlns:wps="http://schemas.microsoft.com/office/word/2010/wordprocessingShape" mc:Ignorable="w14 w15 wp14">
+  <w:p>
+    <w:pPr>
+      <w:pStyle w:val="Footer"/>
       <w:ind w:right="-801"/>
       <w:jc w:val="right"/>
       <w:rPr>
@@ -927,21 +1362,20 @@
     <w:r>
       <w:rPr>
         <w:noProof/>
-        <w:lang w:val="es-ES_tradnl" w:eastAsia="es-ES_tradnl"/>
       </w:rPr>
       <w:drawing>
-        <wp:anchor distT="0" distB="0" distL="114300" distR="114300" simplePos="0" relativeHeight="4" behindDoc="1" locked="0" layoutInCell="1" allowOverlap="1" wp14:anchorId="5EC1D3F5" wp14:editId="4CED48DA">
+        <wp:anchor distT="0" distB="0" distL="114300" distR="114300" simplePos="0" relativeHeight="251662336" behindDoc="1" locked="0" layoutInCell="1" allowOverlap="1" wp14:anchorId="16AC5675" wp14:editId="7BBD528C">
           <wp:simplePos x="0" y="0"/>
           <wp:positionH relativeFrom="column">
-            <wp:posOffset>-979170</wp:posOffset>
+            <wp:posOffset>-979219</wp:posOffset>
           </wp:positionH>
           <wp:positionV relativeFrom="paragraph">
-            <wp:posOffset>201295</wp:posOffset>
+            <wp:posOffset>201588</wp:posOffset>
           </wp:positionV>
-          <wp:extent cx="7772400" cy="553720"/>
+          <wp:extent cx="7886700" cy="553754"/>
           <wp:effectExtent l="0" t="0" r="0" b="0"/>
           <wp:wrapNone/>
-          <wp:docPr id="3" name="Imagen 4"/>
+          <wp:docPr id="4" name="Imagen 4"/>
           <wp:cNvGraphicFramePr>
             <a:graphicFrameLocks xmlns:a="http://schemas.openxmlformats.org/drawingml/2006/main" noChangeAspect="1"/>
           </wp:cNvGraphicFramePr>
@@ -949,13 +1383,19 @@
             <a:graphicData uri="http://schemas.openxmlformats.org/drawingml/2006/picture">
               <pic:pic xmlns:pic="http://schemas.openxmlformats.org/drawingml/2006/picture">
                 <pic:nvPicPr>
-                  <pic:cNvPr id="3" name="Imagen 4"/>
-                  <pic:cNvPicPr>
+                  <pic:cNvPr id="0" name="Picture 1" descr="Macintosh HD:Users:admin:Desktop:Logo Fiscalia General de Justicia:Papelaría:PLECAS-01.png"/>
+                  <pic:cNvPicPr preferRelativeResize="0">
                     <a:picLocks noChangeAspect="1" noChangeArrowheads="1"/>
                   </pic:cNvPicPr>
                 </pic:nvPicPr>
                 <pic:blipFill>
-                  <a:blip r:embed="rId1"/>
+                  <a:blip r:embed="rId1">
+                    <a:extLst>
+                      <a:ext uri="{28A0092B-C50C-407E-A947-70E740481C1C}">
+                        <a14:useLocalDpi xmlns:a14="http://schemas.microsoft.com/office/drawing/2010/main" val="0"/>
+                      </a:ext>
+                    </a:extLst>
+                  </a:blip>
                   <a:stretch>
                     <a:fillRect/>
                   </a:stretch>
@@ -963,11 +1403,20 @@
                 <pic:spPr bwMode="auto">
                   <a:xfrm>
                     <a:off x="0" y="0"/>
-                    <a:ext cx="7772400" cy="553720"/>
+                    <a:ext cx="7886700" cy="553754"/>
                   </a:xfrm>
                   <a:prstGeom prst="rect">
                     <a:avLst/>
                   </a:prstGeom>
+                  <a:noFill/>
+                  <a:ln>
+                    <a:noFill/>
+                  </a:ln>
+                  <a:extLst>
+                    <a:ext uri="{FAA26D3D-D897-4be2-8F04-BA451C77F1D7}">
+                      <ma14:placeholderFlag xmlns:ma14="http://schemas.microsoft.com/office/mac/drawingml/2011/main"/>
+                    </a:ext>
+                  </a:extLst>
                 </pic:spPr>
               </pic:pic>
             </a:graphicData>
@@ -975,21 +1424,10 @@
         </wp:anchor>
       </w:drawing>
     </w:r>
-    <w:r>
-      <w:rPr>
-        <w:rFonts w:ascii="Gotham Bold" w:hAnsi="Gotham Bold" w:cs="Tahoma"/>
-        <w:b/>
-        <w:color w:val="800000"/>
-        <w:sz w:val="16"/>
-        <w:szCs w:val="16"/>
-        <w:lang w:val="es-ES"/>
-      </w:rPr>
-      <w:t>FISCALÍA GENERAL DE JUSTICIA</w:t>
-    </w:r>
   </w:p>
   <w:p>
     <w:pPr>
-      <w:pStyle w:val="Piedepgina"/>
+      <w:pStyle w:val="Footer"/>
       <w:ind w:right="-801"/>
       <w:jc w:val="right"/>
       <w:rPr>
@@ -1000,30 +1438,10 @@
         <w:lang w:val="es-ES"/>
       </w:rPr>
     </w:pPr>
-    <w:r>
-      <w:rPr>
-        <w:rFonts w:ascii="Gotham Book" w:hAnsi="Gotham Book" w:cs="Tahoma"/>
-        <w:color w:val="404040"/>
-        <w:sz w:val="16"/>
-        <w:szCs w:val="16"/>
-        <w:lang w:val="es-ES"/>
-      </w:rPr>
-      <w:t xml:space="preserve">VICEFISCALÍA </w:t>
-    </w:r>
-    <w:r>
-      <w:rPr>
-        <w:rFonts w:ascii="Gotham Book" w:hAnsi="Gotham Book" w:cs="Tahoma"/>
-        <w:color w:val="404040"/>
-        <w:sz w:val="16"/>
-        <w:szCs w:val="16"/>
-        <w:lang w:val="es-ES"/>
-      </w:rPr>
-      <w:t>GENERAL</w:t>
-    </w:r>
   </w:p>
   <w:p>
     <w:pPr>
-      <w:pStyle w:val="Piedepgina"/>
+      <w:pStyle w:val="Footer"/>
       <w:rPr>
         <w:lang w:val="es-ES"/>
       </w:rPr>
@@ -1032,6 +1450,16 @@
 </w:ftr>
 </file>
 
+<file path=word/footer3.xml><?xml version="1.0" encoding="utf-8"?>
+<w:ftr xmlns:wpc="http://schemas.microsoft.com/office/word/2010/wordprocessingCanvas" xmlns:mo="http://schemas.microsoft.com/office/mac/office/2008/main" xmlns:mc="http://schemas.openxmlformats.org/markup-compatibility/2006" xmlns:mv="urn:schemas-microsoft-com:mac:vml" xmlns:o="urn:schemas-microsoft-com:office:office" xmlns:r="http://schemas.openxmlformats.org/officeDocument/2006/relationships" xmlns:m="http://schemas.openxmlformats.org/officeDocument/2006/math" xmlns:v="urn:schemas-microsoft-com:vml" xmlns:wp14="http://schemas.microsoft.com/office/word/2010/wordprocessingDrawing" xmlns:wp="http://schemas.openxmlformats.org/drawingml/2006/wordprocessingDrawing" xmlns:w10="urn:schemas-microsoft-com:office:word" xmlns:w="http://schemas.openxmlformats.org/wordprocessingml/2006/main" xmlns:w14="http://schemas.microsoft.com/office/word/2010/wordml" xmlns:w15="http://schemas.microsoft.com/office/word/2012/wordml" xmlns:wpg="http://schemas.microsoft.com/office/word/2010/wordprocessingGroup" xmlns:wpi="http://schemas.microsoft.com/office/word/2010/wordprocessingInk" xmlns:wne="http://schemas.microsoft.com/office/word/2006/wordml" xmlns:wps="http://schemas.microsoft.com/office/word/2010/wordprocessingShape" mc:Ignorable="w14 w15 wp14">
+  <w:p>
+    <w:pPr>
+      <w:pStyle w:val="Footer"/>
+    </w:pPr>
+  </w:p>
+</w:ftr>
+</file>
+
 <file path=word/footnotes.xml><?xml version="1.0" encoding="utf-8"?>
 <w:footnotes xmlns:wpc="http://schemas.microsoft.com/office/word/2010/wordprocessingCanvas" xmlns:mo="http://schemas.microsoft.com/office/mac/office/2008/main" xmlns:mc="http://schemas.openxmlformats.org/markup-compatibility/2006" xmlns:mv="urn:schemas-microsoft-com:mac:vml" xmlns:o="urn:schemas-microsoft-com:office:office" xmlns:r="http://schemas.openxmlformats.org/officeDocument/2006/relationships" xmlns:m="http://schemas.openxmlformats.org/officeDocument/2006/math" xmlns:v="urn:schemas-microsoft-com:vml" xmlns:wp14="http://schemas.microsoft.com/office/word/2010/wordprocessingDrawing" xmlns:wp="http://schemas.openxmlformats.org/drawingml/2006/wordprocessingDrawing" xmlns:w10="urn:schemas-microsoft-com:office:word" xmlns:w="http://schemas.openxmlformats.org/wordprocessingml/2006/main" xmlns:w14="http://schemas.microsoft.com/office/word/2010/wordml" xmlns:w15="http://schemas.microsoft.com/office/word/2012/wordml" xmlns:wpg="http://schemas.microsoft.com/office/word/2010/wordprocessingGroup" xmlns:wpi="http://schemas.microsoft.com/office/word/2010/wordprocessingInk" xmlns:wne="http://schemas.microsoft.com/office/word/2006/wordml" xmlns:wps="http://schemas.microsoft.com/office/word/2010/wordprocessingShape" mc:Ignorable="w14 w15 wp14">
   <w:footnote w:type="separator" w:id="-1">
@@ -1052,6 +1480,16 @@
 </file>
 
 <file path=word/header1.xml><?xml version="1.0" encoding="utf-8"?>
+<w:hdr xmlns:wpc="http://schemas.microsoft.com/office/word/2010/wordprocessingCanvas" xmlns:mo="http://schemas.microsoft.com/office/mac/office/2008/main" xmlns:mc="http://schemas.openxmlformats.org/markup-compatibility/2006" xmlns:mv="urn:schemas-microsoft-com:mac:vml" xmlns:o="urn:schemas-microsoft-com:office:office" xmlns:r="http://schemas.openxmlformats.org/officeDocument/2006/relationships" xmlns:m="http://schemas.openxmlformats.org/officeDocument/2006/math" xmlns:v="urn:schemas-microsoft-com:vml" xmlns:wp14="http://schemas.microsoft.com/office/word/2010/wordprocessingDrawing" xmlns:wp="http://schemas.openxmlformats.org/drawingml/2006/wordprocessingDrawing" xmlns:w10="urn:schemas-microsoft-com:office:word" xmlns:w="http://schemas.openxmlformats.org/wordprocessingml/2006/main" xmlns:w14="http://schemas.microsoft.com/office/word/2010/wordml" xmlns:w15="http://schemas.microsoft.com/office/word/2012/wordml" xmlns:wpg="http://schemas.microsoft.com/office/word/2010/wordprocessingGroup" xmlns:wpi="http://schemas.microsoft.com/office/word/2010/wordprocessingInk" xmlns:wne="http://schemas.microsoft.com/office/word/2006/wordml" xmlns:wps="http://schemas.microsoft.com/office/word/2010/wordprocessingShape" mc:Ignorable="w14 w15 wp14">
+  <w:p>
+    <w:pPr>
+      <w:pStyle w:val="Header"/>
+    </w:pPr>
+  </w:p>
+</w:hdr>
+</file>
+
+<file path=word/header2.xml><?xml version="1.0" encoding="utf-8"?>
 <w:hdr xmlns:wpc="http://schemas.microsoft.com/office/word/2010/wordprocessingCanvas" xmlns:mo="http://schemas.microsoft.com/office/mac/office/2008/main" xmlns:mc="http://schemas.openxmlformats.org/markup-compatibility/2006" xmlns:mv="urn:schemas-microsoft-com:mac:vml" xmlns:o="urn:schemas-microsoft-com:office:office" xmlns:r="http://schemas.openxmlformats.org/officeDocument/2006/relationships" xmlns:m="http://schemas.openxmlformats.org/officeDocument/2006/math" xmlns:v="urn:schemas-microsoft-com:vml" xmlns:wp14="http://schemas.microsoft.com/office/word/2010/wordprocessingDrawing" xmlns:wp="http://schemas.openxmlformats.org/drawingml/2006/wordprocessingDrawing" xmlns:w10="urn:schemas-microsoft-com:office:word" xmlns:w="http://schemas.openxmlformats.org/wordprocessingml/2006/main" xmlns:w14="http://schemas.microsoft.com/office/word/2010/wordml" xmlns:w15="http://schemas.microsoft.com/office/word/2012/wordml" xmlns:wpg="http://schemas.microsoft.com/office/word/2010/wordprocessingGroup" xmlns:wpi="http://schemas.microsoft.com/office/word/2010/wordprocessingInk" xmlns:wne="http://schemas.microsoft.com/office/word/2006/wordml" xmlns:wps="http://schemas.microsoft.com/office/word/2010/wordprocessingShape" mc:Ignorable="w14 w15 wp14">
   <w:p>
     <w:pPr>
@@ -1077,24 +1515,22 @@
     <w:r>
       <w:rPr>
         <w:rFonts w:ascii="Arial" w:hAnsi="Arial" w:cs="Arial"/>
+        <w:b/>
         <w:noProof/>
-        <w:sz w:val="29"/>
-        <w:szCs w:val="29"/>
-        <w:lang w:val="es-ES_tradnl" w:eastAsia="es-ES_tradnl"/>
       </w:rPr>
       <w:drawing>
-        <wp:anchor distT="0" distB="0" distL="114300" distR="114300" simplePos="0" relativeHeight="2" behindDoc="1" locked="0" layoutInCell="1" allowOverlap="1" wp14:anchorId="0AB70EF8" wp14:editId="2BC5FBE3">
+        <wp:anchor distT="0" distB="0" distL="114300" distR="114300" simplePos="0" relativeHeight="251658240" behindDoc="0" locked="0" layoutInCell="1" allowOverlap="1" wp14:anchorId="545912ED" wp14:editId="1173BCC3">
           <wp:simplePos x="0" y="0"/>
           <wp:positionH relativeFrom="column">
-            <wp:posOffset>5121275</wp:posOffset>
+            <wp:posOffset>5120982</wp:posOffset>
           </wp:positionH>
           <wp:positionV relativeFrom="paragraph">
-            <wp:posOffset>20320</wp:posOffset>
+            <wp:posOffset>20173</wp:posOffset>
           </wp:positionV>
-          <wp:extent cx="847725" cy="1095375"/>
+          <wp:extent cx="847751" cy="1095103"/>
           <wp:effectExtent l="0" t="0" r="0" b="0"/>
           <wp:wrapNone/>
-          <wp:docPr id="1" name="Picture 7" descr="/Users/jesusalberto/Documents/Logo1.png"/>
+          <wp:docPr id="7" name="Picture 7" descr="/Users/jesusalberto/Documents/Logo1.png"/>
           <wp:cNvGraphicFramePr>
             <a:graphicFrameLocks xmlns:a="http://schemas.openxmlformats.org/drawingml/2006/main" noChangeAspect="1"/>
           </wp:cNvGraphicFramePr>
@@ -1102,13 +1538,20 @@
             <a:graphicData uri="http://schemas.openxmlformats.org/drawingml/2006/picture">
               <pic:pic xmlns:pic="http://schemas.openxmlformats.org/drawingml/2006/picture">
                 <pic:nvPicPr>
-                  <pic:cNvPr id="1" name="Picture 7" descr="/Users/jesusalberto/Documents/Logo1.png"/>
+                  <pic:cNvPr id="0" name="Picture 6" descr="/Users/jesusalberto/Documents/Logo1.png"/>
                   <pic:cNvPicPr>
                     <a:picLocks noChangeAspect="1" noChangeArrowheads="1"/>
                   </pic:cNvPicPr>
                 </pic:nvPicPr>
                 <pic:blipFill>
-                  <a:blip r:embed="rId1"/>
+                  <a:blip r:embed="rId1">
+                    <a:extLst>
+                      <a:ext uri="{28A0092B-C50C-407E-A947-70E740481C1C}">
+                        <a14:useLocalDpi xmlns:a14="http://schemas.microsoft.com/office/drawing/2010/main" val="0"/>
+                      </a:ext>
+                    </a:extLst>
+                  </a:blip>
+                  <a:srcRect/>
                   <a:stretch>
                     <a:fillRect/>
                   </a:stretch>
@@ -1116,39 +1559,47 @@
                 <pic:spPr bwMode="auto">
                   <a:xfrm>
                     <a:off x="0" y="0"/>
-                    <a:ext cx="847725" cy="1095375"/>
+                    <a:ext cx="847751" cy="1095103"/>
                   </a:xfrm>
                   <a:prstGeom prst="rect">
                     <a:avLst/>
                   </a:prstGeom>
+                  <a:noFill/>
+                  <a:ln>
+                    <a:noFill/>
+                  </a:ln>
                 </pic:spPr>
               </pic:pic>
             </a:graphicData>
           </a:graphic>
+          <wp14:sizeRelH relativeFrom="page">
+            <wp14:pctWidth>0</wp14:pctWidth>
+          </wp14:sizeRelH>
+          <wp14:sizeRelV relativeFrom="page">
+            <wp14:pctHeight>0</wp14:pctHeight>
+          </wp14:sizeRelV>
         </wp:anchor>
       </w:drawing>
     </w:r>
     <w:r>
       <w:rPr>
         <w:rFonts w:ascii="Arial" w:hAnsi="Arial" w:cs="Arial"/>
+        <w:b/>
         <w:noProof/>
-        <w:sz w:val="29"/>
-        <w:szCs w:val="29"/>
-        <w:lang w:val="es-ES_tradnl" w:eastAsia="es-ES_tradnl"/>
       </w:rPr>
       <w:drawing>
-        <wp:anchor distT="0" distB="9525" distL="114300" distR="114300" simplePos="0" relativeHeight="3" behindDoc="1" locked="0" layoutInCell="1" allowOverlap="1" wp14:anchorId="655D0B5B" wp14:editId="3D897E5F">
+        <wp:anchor distT="0" distB="0" distL="114300" distR="114300" simplePos="0" relativeHeight="251660288" behindDoc="0" locked="0" layoutInCell="1" allowOverlap="1" wp14:anchorId="62CFE35B" wp14:editId="11B2E953">
           <wp:simplePos x="0" y="0"/>
           <wp:positionH relativeFrom="column">
-            <wp:posOffset>17145</wp:posOffset>
+            <wp:posOffset>16891</wp:posOffset>
           </wp:positionH>
           <wp:positionV relativeFrom="paragraph">
             <wp:posOffset>19050</wp:posOffset>
           </wp:positionV>
-          <wp:extent cx="916940" cy="1184275"/>
-          <wp:effectExtent l="0" t="0" r="0" b="0"/>
+          <wp:extent cx="916849" cy="1184363"/>
+          <wp:effectExtent l="0" t="0" r="0" b="9525"/>
           <wp:wrapNone/>
-          <wp:docPr id="2" name="Picture 10" descr="/Users/jesusalberto/Documents/Logo2.png"/>
+          <wp:docPr id="10" name="Picture 10" descr="/Users/jesusalberto/Documents/Logo2.png"/>
           <wp:cNvGraphicFramePr>
             <a:graphicFrameLocks xmlns:a="http://schemas.openxmlformats.org/drawingml/2006/main" noChangeAspect="1"/>
           </wp:cNvGraphicFramePr>
@@ -1156,13 +1607,20 @@
             <a:graphicData uri="http://schemas.openxmlformats.org/drawingml/2006/picture">
               <pic:pic xmlns:pic="http://schemas.openxmlformats.org/drawingml/2006/picture">
                 <pic:nvPicPr>
-                  <pic:cNvPr id="2" name="Picture 10" descr="/Users/jesusalberto/Documents/Logo2.png"/>
+                  <pic:cNvPr id="0" name="Picture 8" descr="/Users/jesusalberto/Documents/Logo2.png"/>
                   <pic:cNvPicPr>
                     <a:picLocks noChangeAspect="1" noChangeArrowheads="1"/>
                   </pic:cNvPicPr>
                 </pic:nvPicPr>
                 <pic:blipFill>
-                  <a:blip r:embed="rId2"/>
+                  <a:blip r:embed="rId2">
+                    <a:extLst>
+                      <a:ext uri="{28A0092B-C50C-407E-A947-70E740481C1C}">
+                        <a14:useLocalDpi xmlns:a14="http://schemas.microsoft.com/office/drawing/2010/main" val="0"/>
+                      </a:ext>
+                    </a:extLst>
+                  </a:blip>
+                  <a:srcRect/>
                   <a:stretch>
                     <a:fillRect/>
                   </a:stretch>
@@ -1170,15 +1628,25 @@
                 <pic:spPr bwMode="auto">
                   <a:xfrm>
                     <a:off x="0" y="0"/>
-                    <a:ext cx="916940" cy="1184275"/>
+                    <a:ext cx="916849" cy="1184363"/>
                   </a:xfrm>
                   <a:prstGeom prst="rect">
                     <a:avLst/>
                   </a:prstGeom>
+                  <a:noFill/>
+                  <a:ln>
+                    <a:noFill/>
+                  </a:ln>
                 </pic:spPr>
               </pic:pic>
             </a:graphicData>
           </a:graphic>
+          <wp14:sizeRelH relativeFrom="page">
+            <wp14:pctWidth>0</wp14:pctWidth>
+          </wp14:sizeRelH>
+          <wp14:sizeRelV relativeFrom="page">
+            <wp14:pctHeight>0</wp14:pctHeight>
+          </wp14:sizeRelV>
         </wp:anchor>
       </w:drawing>
     </w:r>
@@ -1239,7 +1707,7 @@
   </w:p>
   <w:p>
     <w:pPr>
-      <w:pStyle w:val="Encabezado"/>
+      <w:pStyle w:val="Header"/>
       <w:jc w:val="center"/>
       <w:rPr>
         <w:rFonts w:ascii="Arial" w:hAnsi="Arial" w:cs="Arial"/>
@@ -1247,6 +1715,16 @@
         <w:szCs w:val="29"/>
         <w:lang w:val="es-ES"/>
       </w:rPr>
+    </w:pPr>
+  </w:p>
+</w:hdr>
+</file>
+
+<file path=word/header3.xml><?xml version="1.0" encoding="utf-8"?>
+<w:hdr xmlns:wpc="http://schemas.microsoft.com/office/word/2010/wordprocessingCanvas" xmlns:mo="http://schemas.microsoft.com/office/mac/office/2008/main" xmlns:mc="http://schemas.openxmlformats.org/markup-compatibility/2006" xmlns:mv="urn:schemas-microsoft-com:mac:vml" xmlns:o="urn:schemas-microsoft-com:office:office" xmlns:r="http://schemas.openxmlformats.org/officeDocument/2006/relationships" xmlns:m="http://schemas.openxmlformats.org/officeDocument/2006/math" xmlns:v="urn:schemas-microsoft-com:vml" xmlns:wp14="http://schemas.microsoft.com/office/word/2010/wordprocessingDrawing" xmlns:wp="http://schemas.openxmlformats.org/drawingml/2006/wordprocessingDrawing" xmlns:w10="urn:schemas-microsoft-com:office:word" xmlns:w="http://schemas.openxmlformats.org/wordprocessingml/2006/main" xmlns:w14="http://schemas.microsoft.com/office/word/2010/wordml" xmlns:w15="http://schemas.microsoft.com/office/word/2012/wordml" xmlns:wpg="http://schemas.microsoft.com/office/word/2010/wordprocessingGroup" xmlns:wpi="http://schemas.microsoft.com/office/word/2010/wordprocessingInk" xmlns:wne="http://schemas.microsoft.com/office/word/2006/wordml" xmlns:wps="http://schemas.microsoft.com/office/word/2010/wordprocessingShape" mc:Ignorable="w14 w15 wp14">
+  <w:p>
+    <w:pPr>
+      <w:pStyle w:val="Header"/>
     </w:pPr>
   </w:p>
 </w:hdr>
@@ -1265,7 +1743,7 @@
     </w:rPrDefault>
     <w:pPrDefault/>
   </w:docDefaults>
-  <w:latentStyles w:defLockedState="0" w:defUIPriority="99" w:defSemiHidden="0" w:defUnhideWhenUsed="0" w:defQFormat="0" w:count="380">
+  <w:latentStyles w:defLockedState="0" w:defUIPriority="99" w:defSemiHidden="0" w:defUnhideWhenUsed="0" w:defQFormat="0" w:count="382">
     <w:lsdException w:name="Normal" w:uiPriority="0" w:qFormat="1"/>
     <w:lsdException w:name="heading 1" w:uiPriority="9" w:qFormat="1"/>
     <w:lsdException w:name="heading 2" w:semiHidden="1" w:uiPriority="9" w:unhideWhenUsed="1" w:qFormat="1"/>
@@ -1646,18 +2124,20 @@
     <w:lsdException w:name="List Table 5 Dark Accent 6" w:uiPriority="50"/>
     <w:lsdException w:name="List Table 6 Colorful Accent 6" w:uiPriority="51"/>
     <w:lsdException w:name="List Table 7 Colorful Accent 6" w:uiPriority="52"/>
+    <w:lsdException w:name="Mention" w:semiHidden="1" w:unhideWhenUsed="1"/>
+    <w:lsdException w:name="Smart Hyperlink" w:semiHidden="1" w:unhideWhenUsed="1"/>
   </w:latentStyles>
   <w:style w:type="paragraph" w:default="1" w:styleId="Normal">
     <w:name w:val="Normal"/>
     <w:qFormat/>
   </w:style>
-  <w:style w:type="character" w:default="1" w:styleId="Fuentedeprrafopredeter">
+  <w:style w:type="character" w:default="1" w:styleId="DefaultParagraphFont">
     <w:name w:val="Default Paragraph Font"/>
     <w:uiPriority w:val="1"/>
     <w:semiHidden/>
     <w:unhideWhenUsed/>
   </w:style>
-  <w:style w:type="table" w:default="1" w:styleId="Tablanormal">
+  <w:style w:type="table" w:default="1" w:styleId="TableNormal">
     <w:name w:val="Normal Table"/>
     <w:uiPriority w:val="99"/>
     <w:semiHidden/>
@@ -1672,78 +2152,16 @@
       </w:tblCellMar>
     </w:tblPr>
   </w:style>
-  <w:style w:type="numbering" w:default="1" w:styleId="Sinlista">
+  <w:style w:type="numbering" w:default="1" w:styleId="NoList">
     <w:name w:val="No List"/>
     <w:uiPriority w:val="99"/>
     <w:semiHidden/>
     <w:unhideWhenUsed/>
   </w:style>
-  <w:style w:type="character" w:customStyle="1" w:styleId="EncabezadoCar">
-    <w:name w:val="Encabezado Car"/>
-    <w:basedOn w:val="Fuentedeprrafopredeter"/>
-    <w:link w:val="Encabezado"/>
-    <w:uiPriority w:val="99"/>
-    <w:qFormat/>
-    <w:rsid w:val="00E97FBD"/>
-  </w:style>
-  <w:style w:type="character" w:customStyle="1" w:styleId="PiedepginaCar">
-    <w:name w:val="Pie de página Car"/>
-    <w:basedOn w:val="Fuentedeprrafopredeter"/>
-    <w:link w:val="Piedepgina"/>
-    <w:qFormat/>
-    <w:rsid w:val="00E97FBD"/>
-  </w:style>
-  <w:style w:type="paragraph" w:customStyle="1" w:styleId="Heading">
-    <w:name w:val="Heading"/>
-    <w:basedOn w:val="Normal"/>
-    <w:next w:val="Textoindependiente"/>
-    <w:qFormat/>
-    <w:pPr>
-      <w:keepNext/>
-      <w:spacing w:before="240" w:after="120"/>
-    </w:pPr>
-    <w:rPr>
-      <w:rFonts w:ascii="Liberation Sans" w:eastAsia="Arial Unicode MS" w:hAnsi="Liberation Sans" w:cs="Arial Unicode MS"/>
-      <w:sz w:val="28"/>
-      <w:szCs w:val="28"/>
-    </w:rPr>
-  </w:style>
-  <w:style w:type="paragraph" w:styleId="Textoindependiente">
-    <w:name w:val="Body Text"/>
-    <w:basedOn w:val="Normal"/>
-    <w:pPr>
-      <w:spacing w:after="140" w:line="288" w:lineRule="auto"/>
-    </w:pPr>
-  </w:style>
-  <w:style w:type="paragraph" w:styleId="Lista">
-    <w:name w:val="List"/>
-    <w:basedOn w:val="Textoindependiente"/>
-  </w:style>
-  <w:style w:type="paragraph" w:styleId="Descripcin">
-    <w:name w:val="caption"/>
-    <w:basedOn w:val="Normal"/>
-    <w:qFormat/>
-    <w:pPr>
-      <w:suppressLineNumbers/>
-      <w:spacing w:before="120" w:after="120"/>
-    </w:pPr>
-    <w:rPr>
-      <w:i/>
-      <w:iCs/>
-    </w:rPr>
-  </w:style>
-  <w:style w:type="paragraph" w:customStyle="1" w:styleId="Index">
-    <w:name w:val="Index"/>
-    <w:basedOn w:val="Normal"/>
-    <w:qFormat/>
-    <w:pPr>
-      <w:suppressLineNumbers/>
-    </w:pPr>
-  </w:style>
-  <w:style w:type="paragraph" w:styleId="Encabezado">
+  <w:style w:type="paragraph" w:styleId="Header">
     <w:name w:val="header"/>
     <w:basedOn w:val="Normal"/>
-    <w:link w:val="EncabezadoCar"/>
+    <w:link w:val="HeaderChar"/>
     <w:uiPriority w:val="99"/>
     <w:unhideWhenUsed/>
     <w:rsid w:val="00E97FBD"/>
@@ -1754,10 +2172,17 @@
       </w:tabs>
     </w:pPr>
   </w:style>
-  <w:style w:type="paragraph" w:styleId="Piedepgina">
+  <w:style w:type="character" w:customStyle="1" w:styleId="HeaderChar">
+    <w:name w:val="Header Char"/>
+    <w:basedOn w:val="DefaultParagraphFont"/>
+    <w:link w:val="Header"/>
+    <w:uiPriority w:val="99"/>
+    <w:rsid w:val="00E97FBD"/>
+  </w:style>
+  <w:style w:type="paragraph" w:styleId="Footer">
     <w:name w:val="footer"/>
     <w:basedOn w:val="Normal"/>
-    <w:link w:val="PiedepginaCar"/>
+    <w:link w:val="FooterChar"/>
     <w:unhideWhenUsed/>
     <w:rsid w:val="00E97FBD"/>
     <w:pPr>
@@ -1766,6 +2191,33 @@
         <w:tab w:val="right" w:pos="9360"/>
       </w:tabs>
     </w:pPr>
+  </w:style>
+  <w:style w:type="character" w:customStyle="1" w:styleId="FooterChar">
+    <w:name w:val="Footer Char"/>
+    <w:basedOn w:val="DefaultParagraphFont"/>
+    <w:link w:val="Footer"/>
+    <w:rsid w:val="00E97FBD"/>
+  </w:style>
+  <w:style w:type="character" w:customStyle="1" w:styleId="Ninguno">
+    <w:name w:val="Ninguno"/>
+    <w:qFormat/>
+    <w:rsid w:val="00664595"/>
+  </w:style>
+  <w:style w:type="paragraph" w:customStyle="1" w:styleId="Cuerpo">
+    <w:name w:val="Cuerpo"/>
+    <w:qFormat/>
+    <w:rsid w:val="00664595"/>
+    <w:pPr>
+      <w:spacing w:after="160" w:line="259" w:lineRule="auto"/>
+    </w:pPr>
+    <w:rPr>
+      <w:rFonts w:ascii="Calibri" w:eastAsia="Calibri" w:hAnsi="Calibri" w:cs="Calibri"/>
+      <w:color w:val="000000"/>
+      <w:sz w:val="22"/>
+      <w:szCs w:val="22"/>
+      <w:u w:color="000000"/>
+      <w:lang w:val="es-MX" w:eastAsia="zh-CN" w:bidi="hi-IN"/>
+    </w:rPr>
   </w:style>
 </w:styles>
 </file>
@@ -1813,7 +2265,7 @@
     </a:clrScheme>
     <a:fontScheme name="Office">
       <a:majorFont>
-        <a:latin typeface="Calibri Light" panose="020F0302020204030204"/>
+        <a:latin typeface="Calibri Light"/>
         <a:ea typeface=""/>
         <a:cs typeface=""/>
         <a:font script="Jpan" typeface="Yu Gothic Light"/>
@@ -1848,7 +2300,7 @@
         <a:font script="Geor" typeface="Sylfaen"/>
       </a:majorFont>
       <a:minorFont>
-        <a:latin typeface="Calibri" panose="020F0502020204030204"/>
+        <a:latin typeface="Calibri"/>
         <a:ea typeface=""/>
         <a:cs typeface=""/>
         <a:font script="Jpan" typeface="Yu Mincho"/>
@@ -2036,7 +2488,7 @@
 </file>
 
 <file path=customXml/itemProps1.xml><?xml version="1.0" encoding="utf-8"?>
-<ds:datastoreItem xmlns:ds="http://schemas.openxmlformats.org/officeDocument/2006/customXml" ds:itemID="{B1763FF1-2FE8-DE4D-A25A-9C5600BAFFE4}">
+<ds:datastoreItem xmlns:ds="http://schemas.openxmlformats.org/officeDocument/2006/customXml" ds:itemID="{64E9FED5-77D0-854E-9629-3948CE3FE19B}">
   <ds:schemaRefs>
     <ds:schemaRef ds:uri="http://schemas.openxmlformats.org/officeDocument/2006/bibliography"/>
   </ds:schemaRefs>

</xml_diff>